<commit_message>
Additonal functions for MatUtil
</commit_message>
<xml_diff>
--- a/Dokumente/Kürzeste Verbindungs-Linie in 3 Dimensionen.docx
+++ b/Dokumente/Kürzeste Verbindungs-Linie in 3 Dimensionen.docx
@@ -27,6 +27,9 @@
         <w:pBdr>
           <w:bottom w:val="single" w:sz="6" w:space="1" w:color="auto"/>
         </w:pBdr>
+        <w:tabs>
+          <w:tab w:val="left" w:pos="998"/>
+        </w:tabs>
         <w:rPr>
           <w:rFonts w:ascii="Times New Roman" w:eastAsiaTheme="minorEastAsia" w:hAnsi="Times New Roman" w:cs="Times New Roman"/>
           <w:b/>
@@ -42,6 +45,15 @@
           <w:szCs w:val="32"/>
         </w:rPr>
         <w:t>Problem</w:t>
+      </w:r>
+      <w:r>
+        <w:rPr>
+          <w:rFonts w:ascii="Times New Roman" w:eastAsiaTheme="minorEastAsia" w:hAnsi="Times New Roman" w:cs="Times New Roman"/>
+          <w:b/>
+          <w:sz w:val="32"/>
+          <w:szCs w:val="32"/>
+        </w:rPr>
+        <w:t xml:space="preserve"> – Zwei Linien</w:t>
       </w:r>
     </w:p>
     <w:p>
@@ -38492,9 +38504,6 @@
     </w:p>
     <w:p>
       <w:pPr>
-        <w:tabs>
-          <w:tab w:val="left" w:pos="998"/>
-        </w:tabs>
         <w:rPr>
           <w:rFonts w:ascii="Times New Roman" w:eastAsiaTheme="minorEastAsia" w:hAnsi="Times New Roman" w:cs="Times New Roman"/>
         </w:rPr>

</xml_diff>